<commit_message>
Revert "Revert "2차 버전 기획서""
This reverts commit 1d74b87f00a8d055b826300cba8392362a468579.
</commit_message>
<xml_diff>
--- a/기획서/회의록.docx
+++ b/기획서/회의록.docx
@@ -5,25 +5,16 @@
     <w:p>
       <w:pPr>
         <w:spacing w:after="0"/>
-        <w:rPr>
-          <w:rFonts w:hint="eastAsia"/>
-        </w:rPr>
-      </w:pPr>
-    </w:p>
-    <w:p>
-      <w:pPr>
-        <w:spacing w:after="0"/>
-        <w:rPr>
-          <w:rFonts w:hint="eastAsia"/>
-        </w:rPr>
+      </w:pPr>
+    </w:p>
+    <w:p>
+      <w:pPr>
+        <w:spacing w:after="0"/>
       </w:pPr>
     </w:p>
     <w:p>
       <w:pPr>
         <w:pStyle w:val="1"/>
-        <w:rPr>
-          <w:rFonts w:hint="eastAsia"/>
-        </w:rPr>
       </w:pPr>
       <w:r>
         <w:rPr>
@@ -35,31 +26,17 @@
     <w:p>
       <w:pPr>
         <w:spacing w:after="0"/>
-        <w:rPr>
-          <w:rFonts w:hint="eastAsia"/>
-        </w:rPr>
-      </w:pPr>
-      <w:proofErr w:type="gramStart"/>
-      <w:r>
-        <w:rPr>
-          <w:rFonts w:hint="eastAsia"/>
-        </w:rPr>
-        <w:t>참석자 :</w:t>
-      </w:r>
-      <w:proofErr w:type="gramEnd"/>
-      <w:r>
-        <w:rPr>
-          <w:rFonts w:hint="eastAsia"/>
-        </w:rPr>
-        <w:t xml:space="preserve"> 김일, 이동민, 박상준, 최태섭</w:t>
-      </w:r>
-    </w:p>
-    <w:p>
-      <w:pPr>
-        <w:spacing w:after="0"/>
-        <w:rPr>
-          <w:rFonts w:hint="eastAsia"/>
-        </w:rPr>
+      </w:pPr>
+      <w:r>
+        <w:rPr>
+          <w:rFonts w:hint="eastAsia"/>
+        </w:rPr>
+        <w:t>참석자 : 김일, 이동민, 박상준, 최태섭</w:t>
+      </w:r>
+    </w:p>
+    <w:p>
+      <w:pPr>
+        <w:spacing w:after="0"/>
       </w:pPr>
     </w:p>
     <w:p>
@@ -71,9 +48,6 @@
         </w:numPr>
         <w:spacing w:after="0"/>
         <w:ind w:leftChars="0"/>
-        <w:rPr>
-          <w:rFonts w:hint="eastAsia"/>
-        </w:rPr>
       </w:pPr>
       <w:r>
         <w:rPr>
@@ -115,42 +89,60 @@
           <w:rFonts w:hint="eastAsia"/>
         </w:rPr>
       </w:pPr>
-      <w:proofErr w:type="spellStart"/>
-      <w:r>
-        <w:t>N</w:t>
-      </w:r>
-      <w:r>
-        <w:rPr>
-          <w:rFonts w:hint="eastAsia"/>
-        </w:rPr>
-        <w:t>hn</w:t>
-      </w:r>
-      <w:proofErr w:type="spellEnd"/>
-      <w:r>
-        <w:rPr>
-          <w:rFonts w:hint="eastAsia"/>
-        </w:rPr>
-        <w:t xml:space="preserve"> 입사 결정 전까지 상준씨가 프로그램 팀 팀장</w:t>
-      </w:r>
-      <w:r>
-        <w:rPr>
-          <w:rFonts w:hint="eastAsia"/>
-        </w:rPr>
-        <w:t>. 입사 결정이 나면 아쉽지만 프로젝트에 참석이 어려움</w:t>
-      </w:r>
-      <w:proofErr w:type="gramStart"/>
-      <w:r>
-        <w:rPr>
-          <w:rFonts w:hint="eastAsia"/>
-        </w:rPr>
-        <w:t>.(</w:t>
-      </w:r>
-      <w:proofErr w:type="gramEnd"/>
-      <w:r>
-        <w:rPr>
-          <w:rFonts w:hint="eastAsia"/>
-        </w:rPr>
-        <w:t xml:space="preserve"> 추후 좋은 기회가 있길 )</w:t>
+      <w:r>
+        <w:rPr>
+          <w:rFonts w:hint="eastAsia"/>
+        </w:rPr>
+        <w:t>해상도는 1280 * 720</w:t>
+      </w:r>
+      <w:r>
+        <w:t>으로</w:t>
+      </w:r>
+      <w:r>
+        <w:rPr>
+          <w:rFonts w:hint="eastAsia"/>
+        </w:rPr>
+        <w:t xml:space="preserve"> 결정</w:t>
+      </w:r>
+    </w:p>
+    <w:p>
+      <w:pPr>
+        <w:pStyle w:val="a5"/>
+        <w:numPr>
+          <w:ilvl w:val="0"/>
+          <w:numId w:val="1"/>
+        </w:numPr>
+        <w:spacing w:after="0"/>
+        <w:ind w:leftChars="0"/>
+        <w:rPr>
+          <w:rFonts w:hint="eastAsia"/>
+        </w:rPr>
+      </w:pPr>
+      <w:r>
+        <w:rPr>
+          <w:rFonts w:hint="eastAsia"/>
+        </w:rPr>
+        <w:t>UI를 유니티 4.6에서 지원하는 기본UI로 갈 것인지 NGUI로 갈 것인지는 추후 판단하기로 보류</w:t>
+      </w:r>
+    </w:p>
+    <w:p>
+      <w:pPr>
+        <w:pStyle w:val="a5"/>
+        <w:numPr>
+          <w:ilvl w:val="0"/>
+          <w:numId w:val="1"/>
+        </w:numPr>
+        <w:spacing w:after="0"/>
+        <w:ind w:leftChars="0"/>
+        <w:rPr>
+          <w:rFonts w:hint="eastAsia"/>
+        </w:rPr>
+      </w:pPr>
+      <w:r>
+        <w:rPr>
+          <w:rFonts w:hint="eastAsia"/>
+        </w:rPr>
+        <w:t>매수 수요일 정기 모임을 가지기로 결정.</w:t>
       </w:r>
     </w:p>
     <w:p>
@@ -170,7 +162,7 @@
         <w:rPr>
           <w:rFonts w:hint="eastAsia"/>
         </w:rPr>
-        <w:t>1일 단위로 업무 진행 과정 체크하여 공유</w:t>
+        <w:t xml:space="preserve">장소 : </w:t>
       </w:r>
     </w:p>
     <w:p>
@@ -182,205 +174,174 @@
         </w:numPr>
         <w:spacing w:after="0"/>
         <w:ind w:leftChars="0"/>
-        <w:rPr>
-          <w:rFonts w:hint="eastAsia"/>
-        </w:rPr>
-      </w:pPr>
-      <w:r>
-        <w:rPr>
-          <w:rFonts w:hint="eastAsia"/>
-        </w:rPr>
-        <w:t xml:space="preserve">문서는 엑셀파일로 </w:t>
-      </w:r>
-      <w:proofErr w:type="spellStart"/>
-      <w:r>
-        <w:rPr>
-          <w:rFonts w:hint="eastAsia"/>
-        </w:rPr>
-        <w:t>만듬</w:t>
-      </w:r>
-      <w:proofErr w:type="spellEnd"/>
-    </w:p>
-    <w:p>
-      <w:pPr>
-        <w:pStyle w:val="a5"/>
-        <w:numPr>
-          <w:ilvl w:val="1"/>
-          <w:numId w:val="1"/>
-        </w:numPr>
-        <w:spacing w:after="0"/>
-        <w:ind w:leftChars="0"/>
-        <w:rPr>
-          <w:rFonts w:hint="eastAsia"/>
-        </w:rPr>
-      </w:pPr>
-    </w:p>
-    <w:p>
-      <w:pPr>
-        <w:spacing w:after="0"/>
-        <w:rPr>
-          <w:rFonts w:hint="eastAsia"/>
-        </w:rPr>
-      </w:pPr>
-    </w:p>
-    <w:p>
-      <w:pPr>
-        <w:spacing w:after="0"/>
-        <w:rPr>
-          <w:rFonts w:hint="eastAsia"/>
-        </w:rPr>
-      </w:pPr>
-      <w:r>
-        <w:rPr>
-          <w:rFonts w:hint="eastAsia"/>
-        </w:rPr>
-        <w:t>기획 방향 공유</w:t>
-      </w:r>
-    </w:p>
-    <w:p>
-      <w:pPr>
-        <w:pStyle w:val="a5"/>
-        <w:numPr>
-          <w:ilvl w:val="0"/>
-          <w:numId w:val="1"/>
-        </w:numPr>
-        <w:spacing w:after="0"/>
-        <w:ind w:leftChars="0"/>
-        <w:rPr>
-          <w:rFonts w:hint="eastAsia"/>
-        </w:rPr>
-      </w:pPr>
-      <w:r>
-        <w:rPr>
-          <w:rFonts w:hint="eastAsia"/>
-        </w:rPr>
-        <w:t xml:space="preserve">마법 속성을 </w:t>
-      </w:r>
-      <w:proofErr w:type="spellStart"/>
-      <w:r>
-        <w:rPr>
-          <w:rFonts w:hint="eastAsia"/>
-        </w:rPr>
-        <w:t>백마법</w:t>
-      </w:r>
-      <w:proofErr w:type="spellEnd"/>
-      <w:r>
-        <w:rPr>
-          <w:rFonts w:hint="eastAsia"/>
-        </w:rPr>
-        <w:t xml:space="preserve">, </w:t>
-      </w:r>
-      <w:proofErr w:type="spellStart"/>
-      <w:r>
-        <w:rPr>
-          <w:rFonts w:hint="eastAsia"/>
-        </w:rPr>
-        <w:t>흑마법</w:t>
-      </w:r>
-      <w:proofErr w:type="spellEnd"/>
-      <w:r>
-        <w:rPr>
-          <w:rFonts w:hint="eastAsia"/>
-        </w:rPr>
-        <w:t xml:space="preserve">, </w:t>
-      </w:r>
-      <w:proofErr w:type="spellStart"/>
-      <w:r>
-        <w:rPr>
-          <w:rFonts w:hint="eastAsia"/>
-        </w:rPr>
-        <w:t>청마법에서</w:t>
-      </w:r>
-      <w:proofErr w:type="spellEnd"/>
-      <w:r>
-        <w:rPr>
-          <w:rFonts w:hint="eastAsia"/>
-        </w:rPr>
-        <w:t xml:space="preserve"> 5원소로 변경</w:t>
-      </w:r>
-    </w:p>
-    <w:p>
-      <w:pPr>
-        <w:pStyle w:val="a5"/>
-        <w:numPr>
-          <w:ilvl w:val="0"/>
-          <w:numId w:val="1"/>
-        </w:numPr>
-        <w:spacing w:after="0"/>
-        <w:ind w:leftChars="0"/>
-        <w:rPr>
-          <w:rFonts w:hint="eastAsia"/>
-        </w:rPr>
-      </w:pPr>
-      <w:r>
-        <w:rPr>
-          <w:rFonts w:hint="eastAsia"/>
-        </w:rPr>
-        <w:t xml:space="preserve">마녀의 공격이 물리 </w:t>
-      </w:r>
-      <w:proofErr w:type="spellStart"/>
-      <w:r>
-        <w:rPr>
-          <w:rFonts w:hint="eastAsia"/>
-        </w:rPr>
-        <w:t>공격외에</w:t>
-      </w:r>
-      <w:proofErr w:type="spellEnd"/>
-      <w:r>
-        <w:rPr>
-          <w:rFonts w:hint="eastAsia"/>
-        </w:rPr>
-        <w:t xml:space="preserve"> 5가지의 원소가 포함될 것임</w:t>
-      </w:r>
-    </w:p>
-    <w:p>
-      <w:pPr>
-        <w:pStyle w:val="a5"/>
-        <w:numPr>
-          <w:ilvl w:val="0"/>
-          <w:numId w:val="1"/>
-        </w:numPr>
-        <w:spacing w:after="0"/>
-        <w:ind w:leftChars="0"/>
-        <w:rPr>
-          <w:rFonts w:hint="eastAsia"/>
-        </w:rPr>
-      </w:pPr>
-      <w:r>
-        <w:rPr>
-          <w:rFonts w:hint="eastAsia"/>
-        </w:rPr>
-        <w:t>점프 타이밍이 중요한 게임이 될 것 임</w:t>
-      </w:r>
-    </w:p>
-    <w:p>
-      <w:pPr>
-        <w:pStyle w:val="a5"/>
-        <w:numPr>
-          <w:ilvl w:val="0"/>
-          <w:numId w:val="1"/>
-        </w:numPr>
-        <w:spacing w:after="0"/>
-        <w:ind w:leftChars="0"/>
-        <w:rPr>
-          <w:rFonts w:hint="eastAsia"/>
-        </w:rPr>
-      </w:pPr>
-      <w:r>
-        <w:rPr>
-          <w:rFonts w:hint="eastAsia"/>
-        </w:rPr>
-        <w:t>2단 점프를 넣을 것인지 고민 할 것임</w:t>
+      </w:pPr>
+      <w:r>
+        <w:rPr>
+          <w:rFonts w:hint="eastAsia"/>
+        </w:rPr>
+        <w:t xml:space="preserve">시간 : </w:t>
       </w:r>
       <w:bookmarkStart w:id="0" w:name="_GoBack"/>
       <w:bookmarkEnd w:id="0"/>
     </w:p>
     <w:p>
       <w:pPr>
-        <w:spacing w:after="0"/>
-        <w:rPr>
-          <w:rFonts w:hint="eastAsia"/>
-        </w:rPr>
+        <w:pStyle w:val="a5"/>
+        <w:numPr>
+          <w:ilvl w:val="0"/>
+          <w:numId w:val="1"/>
+        </w:numPr>
+        <w:spacing w:after="0"/>
+        <w:ind w:leftChars="0"/>
+      </w:pPr>
+      <w:r>
+        <w:t>N</w:t>
+      </w:r>
+      <w:r>
+        <w:rPr>
+          <w:rFonts w:hint="eastAsia"/>
+        </w:rPr>
+        <w:t>hn 입사 결정 전까지 상준씨가 프로그램 팀 팀장</w:t>
+      </w:r>
+      <w:r>
+        <w:rPr>
+          <w:rFonts w:hint="eastAsia"/>
+        </w:rPr>
+        <w:t>. 입사 결정이 나면 아쉽지만 프로젝트에 참석이 어려움.( 추후 좋은 기회가 있길 )</w:t>
+      </w:r>
+    </w:p>
+    <w:p>
+      <w:pPr>
+        <w:pStyle w:val="a5"/>
+        <w:numPr>
+          <w:ilvl w:val="1"/>
+          <w:numId w:val="1"/>
+        </w:numPr>
+        <w:spacing w:after="0"/>
+        <w:ind w:leftChars="0"/>
+      </w:pPr>
+      <w:r>
+        <w:rPr>
+          <w:rFonts w:hint="eastAsia"/>
+        </w:rPr>
+        <w:t>1일 단위로 업무 진행 과정 체크하여 공유</w:t>
+      </w:r>
+    </w:p>
+    <w:p>
+      <w:pPr>
+        <w:pStyle w:val="a5"/>
+        <w:numPr>
+          <w:ilvl w:val="1"/>
+          <w:numId w:val="1"/>
+        </w:numPr>
+        <w:spacing w:after="0"/>
+        <w:ind w:leftChars="0"/>
+      </w:pPr>
+      <w:r>
+        <w:rPr>
+          <w:rFonts w:hint="eastAsia"/>
+        </w:rPr>
+        <w:t>문서는 엑셀파일로 만듬</w:t>
+      </w:r>
+    </w:p>
+    <w:p>
+      <w:pPr>
+        <w:pStyle w:val="a5"/>
+        <w:numPr>
+          <w:ilvl w:val="1"/>
+          <w:numId w:val="1"/>
+        </w:numPr>
+        <w:spacing w:after="0"/>
+        <w:ind w:leftChars="0"/>
+      </w:pPr>
+    </w:p>
+    <w:p>
+      <w:pPr>
+        <w:spacing w:after="0"/>
+      </w:pPr>
+    </w:p>
+    <w:p>
+      <w:pPr>
+        <w:spacing w:after="0"/>
+      </w:pPr>
+      <w:r>
+        <w:rPr>
+          <w:rFonts w:hint="eastAsia"/>
+        </w:rPr>
+        <w:t>기획 방향 공유</w:t>
+      </w:r>
+    </w:p>
+    <w:p>
+      <w:pPr>
+        <w:pStyle w:val="a5"/>
+        <w:numPr>
+          <w:ilvl w:val="0"/>
+          <w:numId w:val="1"/>
+        </w:numPr>
+        <w:spacing w:after="0"/>
+        <w:ind w:leftChars="0"/>
+      </w:pPr>
+      <w:r>
+        <w:rPr>
+          <w:rFonts w:hint="eastAsia"/>
+        </w:rPr>
+        <w:t>마법 속성을 백마법, 흑마법, 청마법에서 5원소로 변경</w:t>
+      </w:r>
+    </w:p>
+    <w:p>
+      <w:pPr>
+        <w:pStyle w:val="a5"/>
+        <w:numPr>
+          <w:ilvl w:val="0"/>
+          <w:numId w:val="1"/>
+        </w:numPr>
+        <w:spacing w:after="0"/>
+        <w:ind w:leftChars="0"/>
+      </w:pPr>
+      <w:r>
+        <w:rPr>
+          <w:rFonts w:hint="eastAsia"/>
+        </w:rPr>
+        <w:t>마녀의 공격이 물리 공격외에 5가지의 원소가 포함될 것임</w:t>
+      </w:r>
+    </w:p>
+    <w:p>
+      <w:pPr>
+        <w:pStyle w:val="a5"/>
+        <w:numPr>
+          <w:ilvl w:val="0"/>
+          <w:numId w:val="1"/>
+        </w:numPr>
+        <w:spacing w:after="0"/>
+        <w:ind w:leftChars="0"/>
+      </w:pPr>
+      <w:r>
+        <w:rPr>
+          <w:rFonts w:hint="eastAsia"/>
+        </w:rPr>
+        <w:t>점프 타이밍이 중요한 게임이 될 것 임</w:t>
+      </w:r>
+    </w:p>
+    <w:p>
+      <w:pPr>
+        <w:pStyle w:val="a5"/>
+        <w:numPr>
+          <w:ilvl w:val="0"/>
+          <w:numId w:val="1"/>
+        </w:numPr>
+        <w:spacing w:after="0"/>
+        <w:ind w:leftChars="0"/>
+      </w:pPr>
+      <w:r>
+        <w:rPr>
+          <w:rFonts w:hint="eastAsia"/>
+        </w:rPr>
+        <w:t>2단 점프를 넣을 것인지 고민 할 것임</w:t>
+      </w:r>
+    </w:p>
+    <w:p>
+      <w:pPr>
+        <w:spacing w:after="0"/>
       </w:pPr>
     </w:p>
     <w:p>

</xml_diff>